<commit_message>
Update Task 2 - Final Documentation.docx
</commit_message>
<xml_diff>
--- a/All Task Final Report/Task 2 - Final Documentation.docx
+++ b/All Task Final Report/Task 2 - Final Documentation.docx
@@ -4,6 +4,7 @@
   <w:body>
     <w:p>
       <w:pPr>
+        <w:spacing w:after="0" w:line="240" w:lineRule="auto"/>
         <w:jc w:val="center"/>
         <w:rPr>
           <w:b/>
@@ -20,6 +21,7 @@
     </w:p>
     <w:p>
       <w:pPr>
+        <w:spacing w:after="0" w:line="240" w:lineRule="auto"/>
         <w:jc w:val="center"/>
         <w:rPr>
           <w:i/>
@@ -30,13 +32,7 @@
         <w:rPr>
           <w:sz w:val="20"/>
         </w:rPr>
-        <w:t>Overseer</w:t>
-      </w:r>
-      <w:r>
-        <w:rPr>
-          <w:sz w:val="20"/>
-        </w:rPr>
-        <w:t xml:space="preserve">: </w:t>
+        <w:t xml:space="preserve">Overseer: </w:t>
       </w:r>
       <w:r>
         <w:rPr>
@@ -48,18 +44,18 @@
     </w:p>
     <w:p>
       <w:pPr>
+        <w:spacing w:after="0" w:line="240" w:lineRule="auto"/>
         <w:jc w:val="center"/>
         <w:rPr>
           <w:i/>
           <w:sz w:val="20"/>
         </w:rPr>
       </w:pPr>
-      <w:bookmarkStart w:id="0" w:name="_GoBack"/>
-      <w:bookmarkEnd w:id="0"/>
-    </w:p>
-    <w:p>
-      <w:pPr>
-        <w:jc w:val="both"/>
+    </w:p>
+    <w:p>
+      <w:pPr>
+        <w:spacing w:after="0" w:line="240" w:lineRule="auto"/>
+        <w:jc w:val="center"/>
         <w:rPr>
           <w:sz w:val="20"/>
         </w:rPr>
@@ -73,6 +69,8 @@
     </w:p>
     <w:p>
       <w:pPr>
+        <w:spacing w:after="0" w:line="240" w:lineRule="auto"/>
+        <w:jc w:val="center"/>
         <w:rPr>
           <w:b/>
           <w:sz w:val="24"/>
@@ -103,32 +101,34 @@
         <w:t>RMITStudent</w:t>
       </w:r>
       <w:proofErr w:type="spellEnd"/>
-      <w:r>
+    </w:p>
+    <w:p>
+      <w:pPr>
+        <w:jc w:val="both"/>
+        <w:rPr>
+          <w:sz w:val="20"/>
+        </w:rPr>
+      </w:pPr>
+    </w:p>
+    <w:p>
+      <w:pPr>
         <w:rPr>
           <w:b/>
           <w:sz w:val="24"/>
         </w:rPr>
-        <w:t xml:space="preserve"> </w:t>
-      </w:r>
-    </w:p>
-    <w:p>
-      <w:pPr>
-        <w:jc w:val="both"/>
-        <w:rPr>
-          <w:sz w:val="20"/>
-        </w:rPr>
-      </w:pPr>
-    </w:p>
-    <w:p>
-      <w:pPr>
-        <w:jc w:val="center"/>
-        <w:rPr>
-          <w:b/>
-        </w:rPr>
-      </w:pPr>
-      <w:r>
-        <w:rPr>
-          <w:b/>
+      </w:pPr>
+    </w:p>
+    <w:p>
+      <w:pPr>
+        <w:rPr>
+          <w:b/>
+          <w:sz w:val="24"/>
+        </w:rPr>
+      </w:pPr>
+      <w:r>
+        <w:rPr>
+          <w:b/>
+          <w:sz w:val="24"/>
         </w:rPr>
         <w:t>GROUP MEMBERS PARTICIPATION:</w:t>
       </w:r>
@@ -277,8 +277,16 @@
           <w:sz w:val="20"/>
         </w:rPr>
         <w:tab/>
-        <w:t>Provided Comments: Yes</w:t>
-      </w:r>
+        <w:t xml:space="preserve">Provided Comments: </w:t>
+      </w:r>
+      <w:r>
+        <w:rPr>
+          <w:sz w:val="20"/>
+        </w:rPr>
+        <w:t xml:space="preserve">(YES) </w:t>
+      </w:r>
+      <w:bookmarkStart w:id="0" w:name="_GoBack"/>
+      <w:bookmarkEnd w:id="0"/>
     </w:p>
     <w:p>
       <w:pPr>
@@ -401,7 +409,13 @@
           <w:sz w:val="20"/>
         </w:rPr>
         <w:tab/>
-        <w:t>Provided Comments: Yes</w:t>
+        <w:t xml:space="preserve">Provided Comments: </w:t>
+      </w:r>
+      <w:r>
+        <w:rPr>
+          <w:sz w:val="20"/>
+        </w:rPr>
+        <w:t xml:space="preserve">(YES) </w:t>
       </w:r>
     </w:p>
     <w:p>
@@ -531,7 +545,13 @@
           <w:sz w:val="20"/>
         </w:rPr>
         <w:tab/>
-        <w:t>Provided Comments: Yes</w:t>
+        <w:t xml:space="preserve">Provided Comments: </w:t>
+      </w:r>
+      <w:r>
+        <w:rPr>
+          <w:sz w:val="20"/>
+        </w:rPr>
+        <w:t xml:space="preserve">(YES) </w:t>
       </w:r>
     </w:p>
     <w:p>
@@ -663,7 +683,13 @@
           <w:sz w:val="20"/>
         </w:rPr>
         <w:tab/>
-        <w:t>Provided Comments: (yes)</w:t>
+        <w:t xml:space="preserve">Provided Comments: </w:t>
+      </w:r>
+      <w:r>
+        <w:rPr>
+          <w:sz w:val="20"/>
+        </w:rPr>
+        <w:t xml:space="preserve">(YES) </w:t>
       </w:r>
     </w:p>
     <w:p>
@@ -785,7 +811,13 @@
           <w:sz w:val="20"/>
         </w:rPr>
         <w:tab/>
-        <w:t>Provided Comments: (yes)</w:t>
+        <w:t xml:space="preserve">Provided Comments: </w:t>
+      </w:r>
+      <w:r>
+        <w:rPr>
+          <w:sz w:val="20"/>
+        </w:rPr>
+        <w:t xml:space="preserve">(YES) </w:t>
       </w:r>
     </w:p>
     <w:p>
@@ -885,7 +917,13 @@
           <w:sz w:val="20"/>
         </w:rPr>
         <w:tab/>
-        <w:t>Provided Comments: yes</w:t>
+        <w:t xml:space="preserve">Provided Comments: </w:t>
+      </w:r>
+      <w:r>
+        <w:rPr>
+          <w:sz w:val="20"/>
+        </w:rPr>
+        <w:t xml:space="preserve">(YES) </w:t>
       </w:r>
     </w:p>
     <w:p>
@@ -924,6 +962,15 @@
     </w:p>
     <w:p>
       <w:pPr>
+        <w:spacing w:after="0" w:line="240" w:lineRule="auto"/>
+        <w:jc w:val="both"/>
+        <w:rPr>
+          <w:sz w:val="20"/>
+        </w:rPr>
+      </w:pPr>
+    </w:p>
+    <w:p>
+      <w:pPr>
         <w:jc w:val="both"/>
         <w:rPr>
           <w:b/>
@@ -965,6 +1012,14 @@
         </w:rPr>
         <w:t xml:space="preserve"> have created the GitHub Group Organization by Jon’s account as master using the guide from REF Video: [YouTube]. Members used Canvas Discussion Article – Task2 asking the team to give their GitHub username to send an invitation and be part of the Group GitHub organization account. We suggest each group member should have their workspace folder in the Repository. Changes in the main project is the most critical situation in building a software or a website with group of people. Only overseers of the task should update or do some changes in the main project object. This will minimize debug error, and group members will communicate in organised manner. We ask the group to install and be familiar in GitHub Desktop and GitHub CMD pane so when publishing their work into their workspace folder in the repository will be easy for them. I have made every member to be the owner of the repository so that they can access the folder freely. The members are aware of how important not to edit someone’s workspace so and to be organised on their workspace. The team did really well on this area."</w:t>
       </w:r>
+    </w:p>
+    <w:p>
+      <w:pPr>
+        <w:jc w:val="both"/>
+        <w:rPr>
+          <w:sz w:val="20"/>
+        </w:rPr>
+      </w:pPr>
     </w:p>
     <w:p>
       <w:pPr>
@@ -1246,21 +1301,7 @@
           <w:i/>
           <w:sz w:val="20"/>
         </w:rPr>
-        <w:t>“</w:t>
-      </w:r>
-      <w:r>
-        <w:rPr>
-          <w:i/>
-          <w:sz w:val="20"/>
-        </w:rPr>
-        <w:t>Everyone has been doing well in keep their files updated within GitHub. We were all made owners of GitHub account so we can add and update all our files easily. We were instructed not to change anyone else's documents as it we would change it permanently for everyone. Respecting that system and each other's work we are doing well in adding our own responses to tasks within our folders.</w:t>
-      </w:r>
-      <w:r>
-        <w:rPr>
-          <w:i/>
-          <w:sz w:val="20"/>
-        </w:rPr>
-        <w:t>”</w:t>
+        <w:t>“Everyone has been doing well in keep their files updated within GitHub. We were all made owners of GitHub account so we can add and update all our files easily. We were instructed not to change anyone else's documents as it we would change it permanently for everyone. Respecting that system and each other's work we are doing well in adding our own responses to tasks within our folders.”</w:t>
       </w:r>
       <w:r>
         <w:rPr>
@@ -1370,21 +1411,7 @@
           <w:i/>
           <w:sz w:val="20"/>
         </w:rPr>
-        <w:t xml:space="preserve"> as on canvas I also have GitHub desktop on my machine and used this to upload my folder and files to the repository, </w:t>
-      </w:r>
-      <w:r>
-        <w:rPr>
-          <w:i/>
-          <w:sz w:val="20"/>
-        </w:rPr>
-        <w:t>t</w:t>
-      </w:r>
-      <w:r>
-        <w:rPr>
-          <w:i/>
-          <w:sz w:val="20"/>
-        </w:rPr>
-        <w:t>he audit trail has been working really well and everything is on track as we expected.”</w:t>
+        <w:t xml:space="preserve"> as on canvas I also have GitHub desktop on my machine and used this to upload my folder and files to the repository, the audit trail has been working really well and everything is on track as we expected.”</w:t>
       </w:r>
       <w:r>
         <w:rPr>
@@ -1460,21 +1487,7 @@
           <w:i/>
           <w:sz w:val="20"/>
         </w:rPr>
-        <w:t>“</w:t>
-      </w:r>
-      <w:r>
-        <w:rPr>
-          <w:i/>
-          <w:sz w:val="20"/>
-        </w:rPr>
-        <w:t>Already create my folder in the GitHub repository of our group, that help us to develop our website, as well as install the GitHub desktop, to facilitate the cloning of the necessary files, this way we will avoid the confusion and will facilitate the solving of problems in the codes.</w:t>
-      </w:r>
-      <w:r>
-        <w:rPr>
-          <w:i/>
-          <w:sz w:val="20"/>
-        </w:rPr>
-        <w:t xml:space="preserve">” – </w:t>
+        <w:t xml:space="preserve">“Already create my folder in the GitHub repository of our group, that help us to develop our website, as well as install the GitHub desktop, to facilitate the cloning of the necessary files, this way we will avoid the confusion and will facilitate the solving of problems in the codes.” – </w:t>
       </w:r>
       <w:r>
         <w:rPr>
@@ -1543,21 +1556,7 @@
           <w:i/>
           <w:sz w:val="20"/>
         </w:rPr>
-        <w:t>“</w:t>
-      </w:r>
-      <w:r>
-        <w:rPr>
-          <w:i/>
-          <w:sz w:val="20"/>
-        </w:rPr>
-        <w:t>The repository has been an effective tool for storing all the work we have done collectively in one easy to access place. It allows us to review everything our team has done. The only limitation with the audit trail in my opinion is that is don't fully reflect our groups work, in that it is unable to fully capture the extent of group discussions and communications. For example, our interactions and contributions in these discussion boards and our group meetings. However, overall it is an effective way to capture the final output of the group.</w:t>
-      </w:r>
-      <w:r>
-        <w:rPr>
-          <w:i/>
-          <w:sz w:val="20"/>
-        </w:rPr>
-        <w:t>”</w:t>
+        <w:t xml:space="preserve">“The repository has been an effective tool for storing all the work we have done collectively in one easy to access place. It allows us to review everything our team has done. The only limitation with the audit trail in my opinion is that is don't fully reflect our groups work, in that it is unable to fully capture the extent of group discussions and communications. For example, our interactions and contributions in these discussion boards and our group meetings. However, overall it is an effective way to capture the final output of the group.” </w:t>
       </w:r>
       <w:r>
         <w:rPr>
@@ -1571,13 +1570,6 @@
           <w:i/>
           <w:sz w:val="20"/>
         </w:rPr>
-        <w:t xml:space="preserve"> </w:t>
-      </w:r>
-      <w:r>
-        <w:rPr>
-          <w:i/>
-          <w:sz w:val="20"/>
-        </w:rPr>
         <w:t>-</w:t>
       </w:r>
       <w:r>
@@ -1612,7 +1604,7 @@
         <w:jc w:val="both"/>
         <w:rPr>
           <w:i/>
-          <w:sz w:val="28"/>
+          <w:sz w:val="20"/>
         </w:rPr>
       </w:pPr>
       <w:r>
@@ -1630,29 +1622,34 @@
         </w:rPr>
         <w:t xml:space="preserve">  </w:t>
       </w:r>
-    </w:p>
-    <w:p>
-      <w:pPr>
-        <w:jc w:val="both"/>
-        <w:rPr>
-          <w:i/>
-          <w:sz w:val="20"/>
-        </w:rPr>
-      </w:pPr>
-      <w:r>
-        <w:rPr>
-          <w:i/>
-          <w:sz w:val="20"/>
-        </w:rPr>
-        <w:t>How members setup the GitHub &amp; Git Repository?</w:t>
-      </w:r>
-    </w:p>
-    <w:p>
-      <w:pPr>
-        <w:jc w:val="both"/>
-        <w:rPr>
-          <w:i/>
-          <w:sz w:val="20"/>
+      <w:r>
+        <w:rPr>
+          <w:i/>
+          <w:sz w:val="20"/>
+        </w:rPr>
+        <w:t>How members setup the</w:t>
+      </w:r>
+      <w:r>
+        <w:rPr>
+          <w:i/>
+          <w:sz w:val="20"/>
+        </w:rPr>
+        <w:t>ir</w:t>
+      </w:r>
+      <w:r>
+        <w:rPr>
+          <w:i/>
+          <w:sz w:val="20"/>
+        </w:rPr>
+        <w:t xml:space="preserve"> GitHub &amp; Git Repository?</w:t>
+      </w:r>
+    </w:p>
+    <w:p>
+      <w:pPr>
+        <w:jc w:val="both"/>
+        <w:rPr>
+          <w:i/>
+          <w:sz w:val="28"/>
         </w:rPr>
       </w:pPr>
     </w:p>
@@ -1688,251 +1685,22 @@
         </w:rPr>
         <w:t>“I have created my file folder in the repository for project item for building the group website that is not CLONED to the main project files so that the group Overseers can then have easy access and transfer my work to the main project folder. (Note: Changes in the main project is the most crucial situation in building software or a website with a group of people. Only overseers of the task should update or do some changes in the main project. This will minimize debug error, and group members will communicate in organised manner.)”</w:t>
       </w:r>
-    </w:p>
-    <w:p>
-      <w:pPr>
-        <w:pStyle w:val="ListParagraph"/>
-        <w:numPr>
-          <w:ilvl w:val="0"/>
-          <w:numId w:val="1"/>
-        </w:numPr>
-        <w:jc w:val="both"/>
-        <w:rPr>
-          <w:i/>
-          <w:sz w:val="20"/>
-        </w:rPr>
-      </w:pPr>
-      <w:r>
-        <w:rPr>
+      <w:r>
+        <w:rPr>
+          <w:b/>
+          <w:i/>
+          <w:sz w:val="20"/>
+        </w:rPr>
+        <w:t xml:space="preserve">- </w:t>
+      </w:r>
+      <w:r>
+        <w:rPr>
+          <w:b/>
           <w:i/>
           <w:sz w:val="20"/>
         </w:rPr>
         <w:t>Jon</w:t>
       </w:r>
-    </w:p>
-    <w:p>
-      <w:pPr>
-        <w:ind w:firstLine="360"/>
-        <w:jc w:val="both"/>
-        <w:rPr>
-          <w:i/>
-          <w:sz w:val="20"/>
-        </w:rPr>
-      </w:pPr>
-      <w:r>
-        <w:rPr>
-          <w:i/>
-          <w:sz w:val="20"/>
-        </w:rPr>
-        <w:t>“Following Jon's lead, I have created a new folder on my personal repo called "Assignment 2/Group Work". For now, while I figure out how to more efficiently use GitHub, I'll save my ongoing work in that folder so everyone can see it and use it as needed. Thanks to Jon for the instruction on this!”</w:t>
-      </w:r>
-    </w:p>
-    <w:p>
-      <w:pPr>
-        <w:pStyle w:val="ListParagraph"/>
-        <w:numPr>
-          <w:ilvl w:val="0"/>
-          <w:numId w:val="1"/>
-        </w:numPr>
-        <w:jc w:val="both"/>
-        <w:rPr>
-          <w:i/>
-          <w:sz w:val="20"/>
-        </w:rPr>
-      </w:pPr>
-      <w:r>
-        <w:rPr>
-          <w:i/>
-          <w:sz w:val="20"/>
-        </w:rPr>
-        <w:t>Dane</w:t>
-      </w:r>
-    </w:p>
-    <w:p>
-      <w:pPr>
-        <w:ind w:firstLine="360"/>
-        <w:jc w:val="both"/>
-        <w:rPr>
-          <w:i/>
-          <w:sz w:val="20"/>
-        </w:rPr>
-      </w:pPr>
-      <w:r>
-        <w:rPr>
-          <w:i/>
-          <w:sz w:val="20"/>
-        </w:rPr>
-        <w:t>“(Note for everyone) As discussed in the call, I will deal with adding the Team Profile sections into the site once Dane has collated everything and passed it onto me. I'll make a post for everyone to discuss any edits. I've provided all the base files in my GitHub folder as a backup, but since it’s an ongoing development I'll only backup the site once we are happy with it.”</w:t>
-      </w:r>
-    </w:p>
-    <w:p>
-      <w:pPr>
-        <w:pStyle w:val="ListParagraph"/>
-        <w:numPr>
-          <w:ilvl w:val="0"/>
-          <w:numId w:val="1"/>
-        </w:numPr>
-        <w:jc w:val="both"/>
-        <w:rPr>
-          <w:i/>
-          <w:sz w:val="20"/>
-        </w:rPr>
-      </w:pPr>
-      <w:proofErr w:type="spellStart"/>
-      <w:r>
-        <w:rPr>
-          <w:i/>
-          <w:sz w:val="20"/>
-        </w:rPr>
-        <w:t>Rav</w:t>
-      </w:r>
-      <w:proofErr w:type="spellEnd"/>
-    </w:p>
-    <w:p>
-      <w:pPr>
-        <w:jc w:val="both"/>
-        <w:rPr>
-          <w:b/>
-          <w:sz w:val="20"/>
-        </w:rPr>
-      </w:pPr>
-      <w:r>
-        <w:rPr>
-          <w:b/>
-          <w:sz w:val="20"/>
-        </w:rPr>
-        <w:t xml:space="preserve">The link to your group's Git repository (GitHub): </w:t>
-      </w:r>
-    </w:p>
-    <w:p>
-      <w:pPr>
-        <w:ind w:firstLine="360"/>
-        <w:jc w:val="both"/>
-        <w:rPr>
-          <w:sz w:val="20"/>
-        </w:rPr>
-      </w:pPr>
-      <w:r>
-        <w:rPr>
-          <w:i/>
-          <w:sz w:val="20"/>
-        </w:rPr>
-        <w:t>“I have installed my GitHub Desktop to help me organized my Git Repository Group links and also for other easy option to commit and push my work to my folder in the repository I been using the GitHub Bush CMD pane</w:t>
-      </w:r>
-      <w:r>
-        <w:rPr>
-          <w:sz w:val="20"/>
-        </w:rPr>
-        <w:t>.”</w:t>
-      </w:r>
-    </w:p>
-    <w:p>
-      <w:pPr>
-        <w:pStyle w:val="ListParagraph"/>
-        <w:numPr>
-          <w:ilvl w:val="0"/>
-          <w:numId w:val="1"/>
-        </w:numPr>
-        <w:jc w:val="both"/>
-        <w:rPr>
-          <w:i/>
-          <w:sz w:val="20"/>
-        </w:rPr>
-      </w:pPr>
-      <w:r>
-        <w:rPr>
-          <w:i/>
-          <w:sz w:val="20"/>
-        </w:rPr>
-        <w:t>Jon</w:t>
-      </w:r>
-    </w:p>
-    <w:p>
-      <w:pPr>
-        <w:ind w:firstLine="360"/>
-        <w:jc w:val="both"/>
-        <w:rPr>
-          <w:i/>
-          <w:sz w:val="20"/>
-        </w:rPr>
-      </w:pPr>
-      <w:r>
-        <w:rPr>
-          <w:i/>
-          <w:sz w:val="20"/>
-        </w:rPr>
-        <w:t>“I also followed Jon's lead here too. I have downloaded GitHub to my desktop. I also instigated a discussion in the Canvas forum to establish what the groups plans are for creating and accessing our group repository. This week I will endeavour to watch as many tuts as possible to ensure I can contribute effectively to the assignment.”</w:t>
-      </w:r>
-    </w:p>
-    <w:p>
-      <w:pPr>
-        <w:pStyle w:val="ListParagraph"/>
-        <w:numPr>
-          <w:ilvl w:val="0"/>
-          <w:numId w:val="1"/>
-        </w:numPr>
-        <w:jc w:val="both"/>
-        <w:rPr>
-          <w:i/>
-          <w:sz w:val="20"/>
-        </w:rPr>
-      </w:pPr>
-      <w:r>
-        <w:rPr>
-          <w:i/>
-          <w:sz w:val="20"/>
-        </w:rPr>
-        <w:t>Dane</w:t>
-      </w:r>
-    </w:p>
-    <w:p>
-      <w:pPr>
-        <w:ind w:firstLine="360"/>
-        <w:jc w:val="both"/>
-        <w:rPr>
-          <w:i/>
-          <w:sz w:val="20"/>
-        </w:rPr>
-      </w:pPr>
-      <w:r>
-        <w:rPr>
-          <w:i/>
-          <w:sz w:val="20"/>
-        </w:rPr>
-        <w:t>“I have installed my GitHub Desktop to help me organized my Git Repository Group links.”</w:t>
-      </w:r>
-    </w:p>
-    <w:p>
-      <w:pPr>
-        <w:pStyle w:val="ListParagraph"/>
-        <w:numPr>
-          <w:ilvl w:val="0"/>
-          <w:numId w:val="1"/>
-        </w:numPr>
-        <w:jc w:val="both"/>
-        <w:rPr>
-          <w:i/>
-          <w:sz w:val="20"/>
-        </w:rPr>
-      </w:pPr>
-      <w:proofErr w:type="spellStart"/>
-      <w:r>
-        <w:rPr>
-          <w:i/>
-          <w:sz w:val="20"/>
-        </w:rPr>
-        <w:t>Rav</w:t>
-      </w:r>
-      <w:proofErr w:type="spellEnd"/>
-    </w:p>
-    <w:p>
-      <w:pPr>
-        <w:jc w:val="both"/>
-        <w:rPr>
-          <w:i/>
-          <w:sz w:val="20"/>
-        </w:rPr>
-      </w:pPr>
     </w:p>
     <w:p>
       <w:pPr>
@@ -1940,17 +1708,7 @@
         <w:ind w:left="0"/>
         <w:jc w:val="center"/>
         <w:rPr>
-          <w:i/>
-          <w:sz w:val="18"/>
-        </w:rPr>
-      </w:pPr>
-    </w:p>
-    <w:p>
-      <w:pPr>
-        <w:jc w:val="both"/>
-        <w:rPr>
-          <w:i/>
-          <w:sz w:val="20"/>
+          <w:sz w:val="18"/>
         </w:rPr>
       </w:pPr>
     </w:p>
@@ -1964,15 +1722,386 @@
           <w:sz w:val="18"/>
         </w:rPr>
       </w:pPr>
-    </w:p>
-    <w:p>
-      <w:pPr>
-        <w:jc w:val="both"/>
-        <w:rPr>
-          <w:i/>
-          <w:sz w:val="20"/>
-        </w:rPr>
-      </w:pPr>
+      <w:r>
+        <w:rPr>
+          <w:sz w:val="18"/>
+        </w:rPr>
+        <w:t>- &lt;/&gt;</w:t>
+      </w:r>
+      <w:r>
+        <w:rPr>
+          <w:i/>
+          <w:sz w:val="18"/>
+        </w:rPr>
+        <w:t xml:space="preserve"> -</w:t>
+      </w:r>
+    </w:p>
+    <w:p>
+      <w:pPr>
+        <w:pStyle w:val="ListParagraph"/>
+        <w:jc w:val="both"/>
+        <w:rPr>
+          <w:i/>
+          <w:sz w:val="20"/>
+        </w:rPr>
+      </w:pPr>
+    </w:p>
+    <w:p>
+      <w:pPr>
+        <w:ind w:firstLine="360"/>
+        <w:jc w:val="both"/>
+        <w:rPr>
+          <w:i/>
+          <w:sz w:val="20"/>
+        </w:rPr>
+      </w:pPr>
+      <w:r>
+        <w:rPr>
+          <w:i/>
+          <w:sz w:val="20"/>
+        </w:rPr>
+        <w:t>“Following Jon's lead, I have created a new folder on my personal repo called "Assignment 2/Group Work". For now, while I figure out how to more efficiently use GitHub, I'll save my ongoing work in that folder so everyone can see it and use it as needed. Thanks to Jon for the instruction on this!”</w:t>
+      </w:r>
+      <w:r>
+        <w:rPr>
+          <w:i/>
+          <w:sz w:val="20"/>
+        </w:rPr>
+        <w:t xml:space="preserve"> </w:t>
+      </w:r>
+      <w:r>
+        <w:rPr>
+          <w:b/>
+          <w:i/>
+          <w:sz w:val="20"/>
+        </w:rPr>
+        <w:t xml:space="preserve">- </w:t>
+      </w:r>
+      <w:r>
+        <w:rPr>
+          <w:b/>
+          <w:i/>
+          <w:sz w:val="20"/>
+        </w:rPr>
+        <w:t>Dane</w:t>
+      </w:r>
+    </w:p>
+    <w:p>
+      <w:pPr>
+        <w:pStyle w:val="ListParagraph"/>
+        <w:ind w:left="0"/>
+        <w:jc w:val="center"/>
+        <w:rPr>
+          <w:sz w:val="18"/>
+        </w:rPr>
+      </w:pPr>
+    </w:p>
+    <w:p>
+      <w:pPr>
+        <w:pStyle w:val="ListParagraph"/>
+        <w:ind w:left="0"/>
+        <w:jc w:val="center"/>
+        <w:rPr>
+          <w:i/>
+          <w:sz w:val="18"/>
+        </w:rPr>
+      </w:pPr>
+      <w:r>
+        <w:rPr>
+          <w:sz w:val="18"/>
+        </w:rPr>
+        <w:t>- &lt;/&gt;</w:t>
+      </w:r>
+      <w:r>
+        <w:rPr>
+          <w:i/>
+          <w:sz w:val="18"/>
+        </w:rPr>
+        <w:t xml:space="preserve"> -</w:t>
+      </w:r>
+    </w:p>
+    <w:p>
+      <w:pPr>
+        <w:jc w:val="both"/>
+        <w:rPr>
+          <w:i/>
+          <w:sz w:val="20"/>
+        </w:rPr>
+      </w:pPr>
+    </w:p>
+    <w:p>
+      <w:pPr>
+        <w:ind w:firstLine="360"/>
+        <w:jc w:val="both"/>
+        <w:rPr>
+          <w:i/>
+          <w:sz w:val="20"/>
+        </w:rPr>
+      </w:pPr>
+      <w:r>
+        <w:rPr>
+          <w:i/>
+          <w:sz w:val="20"/>
+        </w:rPr>
+        <w:t>“(Note for everyone) As discussed in the call, I will deal with adding the Team Profile sections into the site once Dane has collated everything and passed it onto me. I'll make a post for everyone to discuss any edits. I've provided all the base files in my GitHub folder as a backup, but since it’s an ongoing development I'll only backup the site once we are happy with it.”</w:t>
+      </w:r>
+      <w:r>
+        <w:rPr>
+          <w:i/>
+          <w:sz w:val="20"/>
+        </w:rPr>
+        <w:t xml:space="preserve"> </w:t>
+      </w:r>
+      <w:r>
+        <w:rPr>
+          <w:b/>
+          <w:i/>
+          <w:sz w:val="20"/>
+        </w:rPr>
+        <w:t xml:space="preserve">- </w:t>
+      </w:r>
+      <w:proofErr w:type="spellStart"/>
+      <w:r>
+        <w:rPr>
+          <w:b/>
+          <w:i/>
+          <w:sz w:val="20"/>
+        </w:rPr>
+        <w:t>Rav</w:t>
+      </w:r>
+      <w:proofErr w:type="spellEnd"/>
+    </w:p>
+    <w:p>
+      <w:pPr>
+        <w:jc w:val="both"/>
+        <w:rPr>
+          <w:i/>
+          <w:sz w:val="20"/>
+        </w:rPr>
+      </w:pPr>
+    </w:p>
+    <w:p>
+      <w:pPr>
+        <w:jc w:val="both"/>
+        <w:rPr>
+          <w:b/>
+          <w:sz w:val="20"/>
+        </w:rPr>
+      </w:pPr>
+      <w:r>
+        <w:rPr>
+          <w:b/>
+          <w:sz w:val="20"/>
+        </w:rPr>
+        <w:t xml:space="preserve">The link to your group's Git repository (GitHub): </w:t>
+      </w:r>
+    </w:p>
+    <w:p>
+      <w:pPr>
+        <w:jc w:val="both"/>
+        <w:rPr>
+          <w:b/>
+          <w:sz w:val="20"/>
+        </w:rPr>
+      </w:pPr>
+    </w:p>
+    <w:p>
+      <w:pPr>
+        <w:ind w:firstLine="360"/>
+        <w:jc w:val="both"/>
+        <w:rPr>
+          <w:sz w:val="20"/>
+        </w:rPr>
+      </w:pPr>
+      <w:r>
+        <w:rPr>
+          <w:i/>
+          <w:sz w:val="20"/>
+        </w:rPr>
+        <w:t>“I have installed my GitHub Desktop to help me organized my Git Repository Group links and also for other easy option to commit and push my work to my folder in the repository I been using the GitHub Bush CMD pane</w:t>
+      </w:r>
+      <w:r>
+        <w:rPr>
+          <w:sz w:val="20"/>
+        </w:rPr>
+        <w:t>.”</w:t>
+      </w:r>
+      <w:r>
+        <w:rPr>
+          <w:b/>
+          <w:sz w:val="20"/>
+        </w:rPr>
+        <w:t xml:space="preserve">- </w:t>
+      </w:r>
+      <w:r>
+        <w:rPr>
+          <w:b/>
+          <w:i/>
+          <w:sz w:val="20"/>
+        </w:rPr>
+        <w:t>Jon</w:t>
+      </w:r>
+    </w:p>
+    <w:p>
+      <w:pPr>
+        <w:jc w:val="both"/>
+        <w:rPr>
+          <w:i/>
+          <w:sz w:val="20"/>
+        </w:rPr>
+      </w:pPr>
+    </w:p>
+    <w:p>
+      <w:pPr>
+        <w:pStyle w:val="ListParagraph"/>
+        <w:ind w:left="0"/>
+        <w:jc w:val="center"/>
+        <w:rPr>
+          <w:i/>
+          <w:sz w:val="18"/>
+        </w:rPr>
+      </w:pPr>
+      <w:r>
+        <w:rPr>
+          <w:sz w:val="18"/>
+        </w:rPr>
+        <w:t>- &lt;/&gt;</w:t>
+      </w:r>
+      <w:r>
+        <w:rPr>
+          <w:i/>
+          <w:sz w:val="18"/>
+        </w:rPr>
+        <w:t xml:space="preserve"> -</w:t>
+      </w:r>
+    </w:p>
+    <w:p>
+      <w:pPr>
+        <w:jc w:val="both"/>
+        <w:rPr>
+          <w:i/>
+          <w:sz w:val="20"/>
+        </w:rPr>
+      </w:pPr>
+    </w:p>
+    <w:p>
+      <w:pPr>
+        <w:ind w:firstLine="360"/>
+        <w:jc w:val="both"/>
+        <w:rPr>
+          <w:i/>
+          <w:sz w:val="20"/>
+        </w:rPr>
+      </w:pPr>
+      <w:r>
+        <w:rPr>
+          <w:i/>
+          <w:sz w:val="20"/>
+        </w:rPr>
+        <w:t>“I also followed Jon's lead here too. I have downloaded GitHub to my desktop. I also instigated a discussion in the Canvas forum to establish what the groups plans are for creating and accessing our group repository. This week I will endeavour to watch as many tuts as possible to ensure I can contribute effectively to the assignment.”</w:t>
+      </w:r>
+      <w:r>
+        <w:rPr>
+          <w:b/>
+          <w:i/>
+          <w:sz w:val="20"/>
+        </w:rPr>
+        <w:t xml:space="preserve">- </w:t>
+      </w:r>
+      <w:r>
+        <w:rPr>
+          <w:b/>
+          <w:i/>
+          <w:sz w:val="20"/>
+        </w:rPr>
+        <w:t>Dane</w:t>
+      </w:r>
+    </w:p>
+    <w:p>
+      <w:pPr>
+        <w:pStyle w:val="ListParagraph"/>
+        <w:ind w:left="0"/>
+        <w:jc w:val="center"/>
+        <w:rPr>
+          <w:sz w:val="18"/>
+        </w:rPr>
+      </w:pPr>
+    </w:p>
+    <w:p>
+      <w:pPr>
+        <w:pStyle w:val="ListParagraph"/>
+        <w:ind w:left="0"/>
+        <w:jc w:val="center"/>
+        <w:rPr>
+          <w:i/>
+          <w:sz w:val="18"/>
+        </w:rPr>
+      </w:pPr>
+      <w:r>
+        <w:rPr>
+          <w:sz w:val="18"/>
+        </w:rPr>
+        <w:t>- &lt;/&gt;</w:t>
+      </w:r>
+      <w:r>
+        <w:rPr>
+          <w:i/>
+          <w:sz w:val="18"/>
+        </w:rPr>
+        <w:t xml:space="preserve"> -</w:t>
+      </w:r>
+    </w:p>
+    <w:p>
+      <w:pPr>
+        <w:ind w:firstLine="360"/>
+        <w:jc w:val="both"/>
+        <w:rPr>
+          <w:i/>
+          <w:sz w:val="20"/>
+        </w:rPr>
+      </w:pPr>
+    </w:p>
+    <w:p>
+      <w:pPr>
+        <w:ind w:firstLine="360"/>
+        <w:jc w:val="both"/>
+        <w:rPr>
+          <w:i/>
+          <w:sz w:val="18"/>
+        </w:rPr>
+      </w:pPr>
+      <w:r>
+        <w:rPr>
+          <w:i/>
+          <w:sz w:val="20"/>
+        </w:rPr>
+        <w:t>“I have installed my GitHub Desktop to help me organized my Git Repository Group links.”</w:t>
+      </w:r>
+      <w:r>
+        <w:rPr>
+          <w:i/>
+          <w:sz w:val="20"/>
+        </w:rPr>
+        <w:t xml:space="preserve"> </w:t>
+      </w:r>
+      <w:r>
+        <w:rPr>
+          <w:b/>
+          <w:i/>
+          <w:sz w:val="20"/>
+        </w:rPr>
+        <w:t xml:space="preserve">- </w:t>
+      </w:r>
+      <w:proofErr w:type="spellStart"/>
+      <w:r>
+        <w:rPr>
+          <w:b/>
+          <w:i/>
+          <w:sz w:val="20"/>
+        </w:rPr>
+        <w:t>Rav</w:t>
+      </w:r>
+      <w:proofErr w:type="spellEnd"/>
     </w:p>
     <w:p>
       <w:pPr>

</xml_diff>